<commit_message>
- Doc + doc d'install - added ffmpeg/ffprobe for windows in /Assets - deleted some unused elements
</commit_message>
<xml_diff>
--- a/Doc.docx
+++ b/Doc.docx
@@ -4,27 +4,753 @@
   <w:body>
     <w:p>
       <w:pPr>
-        <w:pStyle w:val="Titre1"/>
-      </w:pPr>
-      <w:r>
-        <w:t>Algorithme de suggestions de vidéos</w:t>
-      </w:r>
-    </w:p>
-    <w:p/>
-    <w:p>
-      <w:r>
-        <w:tab/>
+        <w:jc w:val="both"/>
+        <w:rPr>
+          <w:rFonts w:asciiTheme="majorHAnsi" w:eastAsiaTheme="majorEastAsia" w:hAnsiTheme="majorHAnsi" w:cstheme="majorBidi"/>
+          <w:b/>
+          <w:bCs/>
+          <w:color w:val="345A8A" w:themeColor="accent1" w:themeShade="B5"/>
+          <w:sz w:val="32"/>
+          <w:szCs w:val="32"/>
+        </w:rPr>
+      </w:pPr>
+    </w:p>
+    <w:p>
+      <w:pPr>
+        <w:jc w:val="both"/>
+        <w:rPr>
+          <w:rFonts w:asciiTheme="majorHAnsi" w:eastAsiaTheme="majorEastAsia" w:hAnsiTheme="majorHAnsi" w:cstheme="majorBidi"/>
+          <w:b/>
+          <w:bCs/>
+          <w:color w:val="345A8A" w:themeColor="accent1" w:themeShade="B5"/>
+          <w:sz w:val="32"/>
+          <w:szCs w:val="32"/>
+        </w:rPr>
+      </w:pPr>
+    </w:p>
+    <w:p>
+      <w:pPr>
+        <w:jc w:val="both"/>
+        <w:rPr>
+          <w:rFonts w:asciiTheme="majorHAnsi" w:eastAsiaTheme="majorEastAsia" w:hAnsiTheme="majorHAnsi" w:cstheme="majorBidi"/>
+          <w:b/>
+          <w:bCs/>
+          <w:color w:val="345A8A" w:themeColor="accent1" w:themeShade="B5"/>
+          <w:sz w:val="32"/>
+          <w:szCs w:val="32"/>
+        </w:rPr>
+      </w:pPr>
+    </w:p>
+    <w:p>
+      <w:pPr>
+        <w:jc w:val="both"/>
+        <w:rPr>
+          <w:rFonts w:asciiTheme="majorHAnsi" w:eastAsiaTheme="majorEastAsia" w:hAnsiTheme="majorHAnsi" w:cstheme="majorBidi"/>
+          <w:b/>
+          <w:bCs/>
+          <w:color w:val="345A8A" w:themeColor="accent1" w:themeShade="B5"/>
+          <w:sz w:val="32"/>
+          <w:szCs w:val="32"/>
+        </w:rPr>
+      </w:pPr>
+    </w:p>
+    <w:p>
+      <w:pPr>
+        <w:jc w:val="both"/>
+        <w:rPr>
+          <w:rFonts w:asciiTheme="majorHAnsi" w:eastAsiaTheme="majorEastAsia" w:hAnsiTheme="majorHAnsi" w:cstheme="majorBidi"/>
+          <w:b/>
+          <w:bCs/>
+          <w:color w:val="345A8A" w:themeColor="accent1" w:themeShade="B5"/>
+          <w:sz w:val="32"/>
+          <w:szCs w:val="32"/>
+        </w:rPr>
+      </w:pPr>
+    </w:p>
+    <w:p>
+      <w:pPr>
+        <w:pStyle w:val="Titre2"/>
+      </w:pPr>
+      <w:r>
+        <w:t>Sujet : MewPipe</w:t>
+      </w:r>
+    </w:p>
+    <w:p>
+      <w:pPr>
+        <w:pStyle w:val="Titre2"/>
+      </w:pPr>
+      <w:r>
+        <w:t>Date :</w:t>
+      </w:r>
+      <w:r>
+        <w:t xml:space="preserve"> 15/06/2015</w:t>
+      </w:r>
+    </w:p>
+    <w:p>
+      <w:pPr>
+        <w:pStyle w:val="Titre2"/>
+      </w:pPr>
+      <w:r>
+        <w:t xml:space="preserve">Equipe : </w:t>
+      </w:r>
+    </w:p>
+    <w:p>
+      <w:pPr>
+        <w:pStyle w:val="Titre2"/>
+        <w:numPr>
+          <w:ilvl w:val="0"/>
+          <w:numId w:val="2"/>
+        </w:numPr>
+      </w:pPr>
+      <w:r>
+        <w:t>Matthias THOMAS-LAMOTTE</w:t>
+      </w:r>
+    </w:p>
+    <w:p>
+      <w:pPr>
+        <w:pStyle w:val="Titre2"/>
+        <w:numPr>
+          <w:ilvl w:val="0"/>
+          <w:numId w:val="2"/>
+        </w:numPr>
+      </w:pPr>
+      <w:r>
+        <w:t>Alexis JORAND</w:t>
+      </w:r>
+    </w:p>
+    <w:p>
+      <w:pPr>
+        <w:pStyle w:val="Titre2"/>
+        <w:numPr>
+          <w:ilvl w:val="0"/>
+          <w:numId w:val="2"/>
+        </w:numPr>
+      </w:pPr>
+      <w:r>
+        <w:t>Matthieu FREUND-PRIACEL</w:t>
+      </w:r>
+    </w:p>
+    <w:p>
+      <w:pPr>
+        <w:pStyle w:val="Titre2"/>
+        <w:numPr>
+          <w:ilvl w:val="0"/>
+          <w:numId w:val="2"/>
+        </w:numPr>
+      </w:pPr>
+      <w:r>
+        <w:t>Malyck SANGARE</w:t>
+      </w:r>
+    </w:p>
+    <w:p>
+      <w:pPr>
+        <w:pStyle w:val="Titre2"/>
+        <w:numPr>
+          <w:ilvl w:val="0"/>
+          <w:numId w:val="2"/>
+        </w:numPr>
+      </w:pPr>
+      <w:r>
+        <w:t xml:space="preserve">Jean MOREAU </w:t>
+      </w:r>
+    </w:p>
+    <w:p>
+      <w:pPr>
+        <w:jc w:val="both"/>
+        <w:rPr>
+          <w:rFonts w:asciiTheme="majorHAnsi" w:eastAsiaTheme="majorEastAsia" w:hAnsiTheme="majorHAnsi" w:cstheme="majorBidi"/>
+          <w:b/>
+          <w:bCs/>
+          <w:color w:val="345A8A" w:themeColor="accent1" w:themeShade="B5"/>
+          <w:sz w:val="32"/>
+          <w:szCs w:val="32"/>
+        </w:rPr>
+      </w:pPr>
+    </w:p>
+    <w:p>
+      <w:pPr>
+        <w:jc w:val="both"/>
+        <w:rPr>
+          <w:rFonts w:asciiTheme="majorHAnsi" w:eastAsiaTheme="majorEastAsia" w:hAnsiTheme="majorHAnsi" w:cstheme="majorBidi"/>
+          <w:b/>
+          <w:bCs/>
+          <w:color w:val="345A8A" w:themeColor="accent1" w:themeShade="B5"/>
+          <w:sz w:val="32"/>
+          <w:szCs w:val="32"/>
+        </w:rPr>
+      </w:pPr>
+    </w:p>
+    <w:p>
+      <w:pPr>
+        <w:jc w:val="both"/>
+        <w:rPr>
+          <w:rFonts w:asciiTheme="majorHAnsi" w:eastAsiaTheme="majorEastAsia" w:hAnsiTheme="majorHAnsi" w:cstheme="majorBidi"/>
+          <w:b/>
+          <w:bCs/>
+          <w:color w:val="345A8A" w:themeColor="accent1" w:themeShade="B5"/>
+          <w:sz w:val="32"/>
+          <w:szCs w:val="32"/>
+        </w:rPr>
+      </w:pPr>
+    </w:p>
+    <w:p>
+      <w:pPr>
+        <w:jc w:val="both"/>
+        <w:rPr>
+          <w:rFonts w:asciiTheme="majorHAnsi" w:eastAsiaTheme="majorEastAsia" w:hAnsiTheme="majorHAnsi" w:cstheme="majorBidi"/>
+          <w:b/>
+          <w:bCs/>
+          <w:color w:val="345A8A" w:themeColor="accent1" w:themeShade="B5"/>
+          <w:sz w:val="32"/>
+          <w:szCs w:val="32"/>
+        </w:rPr>
+      </w:pPr>
+    </w:p>
+    <w:p>
+      <w:pPr>
+        <w:jc w:val="both"/>
+        <w:rPr>
+          <w:rFonts w:asciiTheme="majorHAnsi" w:eastAsiaTheme="majorEastAsia" w:hAnsiTheme="majorHAnsi" w:cstheme="majorBidi"/>
+          <w:b/>
+          <w:bCs/>
+          <w:color w:val="345A8A" w:themeColor="accent1" w:themeShade="B5"/>
+          <w:sz w:val="32"/>
+          <w:szCs w:val="32"/>
+        </w:rPr>
+      </w:pPr>
+    </w:p>
+    <w:p>
+      <w:pPr>
+        <w:jc w:val="both"/>
+        <w:rPr>
+          <w:rFonts w:asciiTheme="majorHAnsi" w:eastAsiaTheme="majorEastAsia" w:hAnsiTheme="majorHAnsi" w:cstheme="majorBidi"/>
+          <w:b/>
+          <w:bCs/>
+          <w:color w:val="345A8A" w:themeColor="accent1" w:themeShade="B5"/>
+          <w:sz w:val="32"/>
+          <w:szCs w:val="32"/>
+        </w:rPr>
+      </w:pPr>
+    </w:p>
+    <w:p>
+      <w:pPr>
+        <w:jc w:val="both"/>
+        <w:rPr>
+          <w:rFonts w:asciiTheme="majorHAnsi" w:eastAsiaTheme="majorEastAsia" w:hAnsiTheme="majorHAnsi" w:cstheme="majorBidi"/>
+          <w:b/>
+          <w:bCs/>
+          <w:color w:val="345A8A" w:themeColor="accent1" w:themeShade="B5"/>
+          <w:sz w:val="32"/>
+          <w:szCs w:val="32"/>
+        </w:rPr>
+      </w:pPr>
+    </w:p>
+    <w:p>
+      <w:pPr>
+        <w:jc w:val="both"/>
+        <w:rPr>
+          <w:rFonts w:asciiTheme="majorHAnsi" w:eastAsiaTheme="majorEastAsia" w:hAnsiTheme="majorHAnsi" w:cstheme="majorBidi"/>
+          <w:b/>
+          <w:bCs/>
+          <w:color w:val="345A8A" w:themeColor="accent1" w:themeShade="B5"/>
+          <w:sz w:val="32"/>
+          <w:szCs w:val="32"/>
+        </w:rPr>
+      </w:pPr>
+    </w:p>
+    <w:p>
+      <w:pPr>
+        <w:jc w:val="both"/>
+        <w:rPr>
+          <w:rFonts w:asciiTheme="majorHAnsi" w:eastAsiaTheme="majorEastAsia" w:hAnsiTheme="majorHAnsi" w:cstheme="majorBidi"/>
+          <w:b/>
+          <w:bCs/>
+          <w:color w:val="345A8A" w:themeColor="accent1" w:themeShade="B5"/>
+          <w:sz w:val="32"/>
+          <w:szCs w:val="32"/>
+        </w:rPr>
+      </w:pPr>
+    </w:p>
+    <w:p>
+      <w:pPr>
+        <w:jc w:val="both"/>
+        <w:rPr>
+          <w:rFonts w:asciiTheme="majorHAnsi" w:eastAsiaTheme="majorEastAsia" w:hAnsiTheme="majorHAnsi" w:cstheme="majorBidi"/>
+          <w:b/>
+          <w:bCs/>
+          <w:color w:val="345A8A" w:themeColor="accent1" w:themeShade="B5"/>
+          <w:sz w:val="32"/>
+          <w:szCs w:val="32"/>
+        </w:rPr>
+      </w:pPr>
+    </w:p>
+    <w:p>
+      <w:pPr>
+        <w:jc w:val="both"/>
+        <w:rPr>
+          <w:rFonts w:asciiTheme="majorHAnsi" w:eastAsiaTheme="majorEastAsia" w:hAnsiTheme="majorHAnsi" w:cstheme="majorBidi"/>
+          <w:b/>
+          <w:bCs/>
+          <w:color w:val="345A8A" w:themeColor="accent1" w:themeShade="B5"/>
+          <w:sz w:val="32"/>
+          <w:szCs w:val="32"/>
+        </w:rPr>
+      </w:pPr>
+    </w:p>
+    <w:p>
+      <w:pPr>
+        <w:jc w:val="both"/>
+        <w:rPr>
+          <w:rFonts w:asciiTheme="majorHAnsi" w:eastAsiaTheme="majorEastAsia" w:hAnsiTheme="majorHAnsi" w:cstheme="majorBidi"/>
+          <w:b/>
+          <w:bCs/>
+          <w:color w:val="345A8A" w:themeColor="accent1" w:themeShade="B5"/>
+          <w:sz w:val="32"/>
+          <w:szCs w:val="32"/>
+        </w:rPr>
+      </w:pPr>
+    </w:p>
+    <w:p>
+      <w:pPr>
+        <w:jc w:val="both"/>
+        <w:rPr>
+          <w:rFonts w:asciiTheme="majorHAnsi" w:eastAsiaTheme="majorEastAsia" w:hAnsiTheme="majorHAnsi" w:cstheme="majorBidi"/>
+          <w:b/>
+          <w:bCs/>
+          <w:color w:val="345A8A" w:themeColor="accent1" w:themeShade="B5"/>
+          <w:sz w:val="32"/>
+          <w:szCs w:val="32"/>
+        </w:rPr>
+      </w:pPr>
+    </w:p>
+    <w:p>
+      <w:pPr>
+        <w:jc w:val="both"/>
+        <w:rPr>
+          <w:rFonts w:asciiTheme="majorHAnsi" w:eastAsiaTheme="majorEastAsia" w:hAnsiTheme="majorHAnsi" w:cstheme="majorBidi"/>
+          <w:b/>
+          <w:bCs/>
+          <w:color w:val="345A8A" w:themeColor="accent1" w:themeShade="B5"/>
+          <w:sz w:val="32"/>
+          <w:szCs w:val="32"/>
+        </w:rPr>
+      </w:pPr>
+    </w:p>
+    <w:p>
+      <w:pPr>
+        <w:jc w:val="both"/>
+        <w:rPr>
+          <w:rFonts w:asciiTheme="majorHAnsi" w:eastAsiaTheme="majorEastAsia" w:hAnsiTheme="majorHAnsi" w:cstheme="majorBidi"/>
+          <w:b/>
+          <w:bCs/>
+          <w:color w:val="345A8A" w:themeColor="accent1" w:themeShade="B5"/>
+          <w:sz w:val="32"/>
+          <w:szCs w:val="32"/>
+        </w:rPr>
+      </w:pPr>
+    </w:p>
+    <w:p>
+      <w:pPr>
+        <w:jc w:val="both"/>
+        <w:rPr>
+          <w:rFonts w:asciiTheme="majorHAnsi" w:eastAsiaTheme="majorEastAsia" w:hAnsiTheme="majorHAnsi" w:cstheme="majorBidi"/>
+          <w:b/>
+          <w:bCs/>
+          <w:color w:val="345A8A" w:themeColor="accent1" w:themeShade="B5"/>
+          <w:sz w:val="32"/>
+          <w:szCs w:val="32"/>
+        </w:rPr>
+      </w:pPr>
+    </w:p>
+    <w:p>
+      <w:pPr>
+        <w:jc w:val="both"/>
+        <w:rPr>
+          <w:rFonts w:asciiTheme="majorHAnsi" w:eastAsiaTheme="majorEastAsia" w:hAnsiTheme="majorHAnsi" w:cstheme="majorBidi"/>
+          <w:b/>
+          <w:bCs/>
+          <w:color w:val="345A8A" w:themeColor="accent1" w:themeShade="B5"/>
+          <w:sz w:val="32"/>
+          <w:szCs w:val="32"/>
+        </w:rPr>
+      </w:pPr>
+    </w:p>
+    <w:p>
+      <w:pPr>
+        <w:jc w:val="both"/>
+        <w:rPr>
+          <w:rFonts w:asciiTheme="majorHAnsi" w:eastAsiaTheme="majorEastAsia" w:hAnsiTheme="majorHAnsi" w:cstheme="majorBidi"/>
+          <w:b/>
+          <w:bCs/>
+          <w:color w:val="345A8A" w:themeColor="accent1" w:themeShade="B5"/>
+          <w:sz w:val="32"/>
+          <w:szCs w:val="32"/>
+        </w:rPr>
+      </w:pPr>
+    </w:p>
+    <w:p>
+      <w:pPr>
+        <w:jc w:val="both"/>
+        <w:rPr>
+          <w:rFonts w:asciiTheme="majorHAnsi" w:eastAsiaTheme="majorEastAsia" w:hAnsiTheme="majorHAnsi" w:cstheme="majorBidi"/>
+          <w:b/>
+          <w:bCs/>
+          <w:color w:val="345A8A" w:themeColor="accent1" w:themeShade="B5"/>
+          <w:sz w:val="32"/>
+          <w:szCs w:val="32"/>
+        </w:rPr>
+      </w:pPr>
+    </w:p>
+    <w:p>
+      <w:pPr>
+        <w:jc w:val="both"/>
+        <w:rPr>
+          <w:rFonts w:asciiTheme="majorHAnsi" w:eastAsiaTheme="majorEastAsia" w:hAnsiTheme="majorHAnsi" w:cstheme="majorBidi"/>
+          <w:b/>
+          <w:bCs/>
+          <w:color w:val="345A8A" w:themeColor="accent1" w:themeShade="B5"/>
+          <w:sz w:val="32"/>
+          <w:szCs w:val="32"/>
+        </w:rPr>
+      </w:pPr>
+    </w:p>
+    <w:p>
+      <w:pPr>
+        <w:jc w:val="both"/>
+        <w:rPr>
+          <w:rFonts w:asciiTheme="majorHAnsi" w:eastAsiaTheme="majorEastAsia" w:hAnsiTheme="majorHAnsi" w:cstheme="majorBidi"/>
+          <w:b/>
+          <w:bCs/>
+          <w:color w:val="345A8A" w:themeColor="accent1" w:themeShade="B5"/>
+          <w:sz w:val="32"/>
+          <w:szCs w:val="32"/>
+        </w:rPr>
+      </w:pPr>
+      <w:r>
+        <w:rPr>
+          <w:rFonts w:asciiTheme="majorHAnsi" w:eastAsiaTheme="majorEastAsia" w:hAnsiTheme="majorHAnsi" w:cstheme="majorBidi"/>
+          <w:b/>
+          <w:bCs/>
+          <w:color w:val="345A8A" w:themeColor="accent1" w:themeShade="B5"/>
+          <w:sz w:val="32"/>
+          <w:szCs w:val="32"/>
+        </w:rPr>
+        <w:t>Table des matières</w:t>
+      </w:r>
+    </w:p>
+    <w:p/>
+    <w:p>
+      <w:pPr>
+        <w:pStyle w:val="Paragraphedeliste"/>
+        <w:numPr>
+          <w:ilvl w:val="0"/>
+          <w:numId w:val="3"/>
+        </w:numPr>
+      </w:pPr>
+      <w:r>
+        <w:t>Database Structure and Optimization</w:t>
+      </w:r>
+    </w:p>
+    <w:p>
+      <w:pPr>
+        <w:pStyle w:val="Paragraphedeliste"/>
+        <w:numPr>
+          <w:ilvl w:val="0"/>
+          <w:numId w:val="3"/>
+        </w:numPr>
+      </w:pPr>
+      <w:r>
+        <w:t>Suggested Videos Algorithm Explanation</w:t>
+      </w:r>
+    </w:p>
+    <w:p/>
+    <w:p/>
+    <w:p/>
+    <w:p/>
+    <w:p/>
+    <w:p/>
+    <w:p/>
+    <w:p/>
+    <w:p/>
+    <w:p/>
+    <w:p/>
+    <w:p/>
+    <w:p/>
+    <w:p/>
+    <w:p/>
+    <w:p/>
+    <w:p/>
+    <w:p/>
+    <w:p/>
+    <w:p/>
+    <w:p/>
+    <w:p/>
+    <w:p/>
+    <w:p/>
+    <w:p/>
+    <w:p/>
+    <w:p/>
+    <w:p/>
+    <w:p/>
+    <w:p/>
+    <w:p/>
+    <w:p/>
+    <w:p/>
+    <w:p/>
+    <w:p/>
+    <w:p/>
+    <w:p/>
+    <w:p/>
+    <w:p/>
+    <w:p/>
+    <w:p/>
+    <w:p/>
+    <w:p/>
+    <w:p/>
+    <w:p>
+      <w:pPr>
+        <w:pStyle w:val="Paragraphedeliste"/>
+        <w:numPr>
+          <w:ilvl w:val="0"/>
+          <w:numId w:val="4"/>
+        </w:numPr>
+        <w:jc w:val="both"/>
+        <w:rPr>
+          <w:rFonts w:asciiTheme="majorHAnsi" w:eastAsiaTheme="majorEastAsia" w:hAnsiTheme="majorHAnsi" w:cstheme="majorBidi"/>
+          <w:b/>
+          <w:bCs/>
+          <w:color w:val="345A8A" w:themeColor="accent1" w:themeShade="B5"/>
+          <w:sz w:val="32"/>
+          <w:szCs w:val="32"/>
+        </w:rPr>
+      </w:pPr>
+      <w:r>
+        <w:rPr>
+          <w:rFonts w:asciiTheme="majorHAnsi" w:eastAsiaTheme="majorEastAsia" w:hAnsiTheme="majorHAnsi" w:cstheme="majorBidi"/>
+          <w:b/>
+          <w:bCs/>
+          <w:color w:val="345A8A" w:themeColor="accent1" w:themeShade="B5"/>
+          <w:sz w:val="32"/>
+          <w:szCs w:val="32"/>
+        </w:rPr>
+        <w:t>Database structure and optimization</w:t>
+      </w:r>
+    </w:p>
+    <w:p>
+      <w:pPr>
+        <w:jc w:val="both"/>
+        <w:rPr>
+          <w:rFonts w:eastAsiaTheme="majorEastAsia" w:cstheme="majorBidi"/>
+          <w:bCs/>
+          <w:color w:val="345A8A" w:themeColor="accent1" w:themeShade="B5"/>
+        </w:rPr>
+      </w:pPr>
+    </w:p>
+    <w:p>
+      <w:pPr>
+        <w:jc w:val="both"/>
+      </w:pPr>
+      <w:r>
+        <w:t>Pour distinguer, orienter les suggestions de vidéos et simuler une proximité avec les utilisateurs, il a été décidé de recueillir et de stocker leur nom, prénom, email, date de naissance ainsi que de sauvegarder la date de leur inscription, le tout dans une table nommée User.</w:t>
+      </w:r>
+    </w:p>
+    <w:p>
+      <w:pPr>
+        <w:jc w:val="both"/>
+      </w:pPr>
+    </w:p>
+    <w:p>
+      <w:pPr>
+        <w:jc w:val="both"/>
+      </w:pPr>
+      <w:r>
+        <w:t>Concernant les vidéos, afin que celles-ci soient correctement différenciées et dans le but de permettre au posteur/créateur la personnalisation des éléments des vidéos, il a été ajouté une table Video comportant un titre, une description et des droits. Plusieurs données sont également stockées pour information, à savoir la taille de la vidéo, son état, sa date d'envoi ainsi qu'un booléen indiquant si celle-ci est archivée, ou non.</w:t>
+      </w:r>
+    </w:p>
+    <w:p>
+      <w:pPr>
+        <w:jc w:val="both"/>
+      </w:pPr>
+    </w:p>
+    <w:p>
+      <w:pPr>
+        <w:jc w:val="both"/>
+      </w:pPr>
+      <w:r>
+        <w:t>Finalement, il a été créé une table View permettant d'obtenir la quantité de vues par vidéo, pour information, ainsi que les vidéos vues par un utilisateur donné, afin de de mieux évaluer quelles vidéos devraient lui être suggéré.</w:t>
+      </w:r>
+    </w:p>
+    <w:p>
+      <w:pPr>
+        <w:jc w:val="both"/>
+      </w:pPr>
+    </w:p>
+    <w:p>
+      <w:pPr>
+        <w:jc w:val="both"/>
+        <w:rPr>
+          <w:rFonts w:eastAsiaTheme="majorEastAsia" w:cstheme="majorBidi"/>
+          <w:bCs/>
+          <w:color w:val="345A8A" w:themeColor="accent1" w:themeShade="B5"/>
+        </w:rPr>
+      </w:pPr>
+    </w:p>
+    <w:p>
+      <w:pPr>
+        <w:jc w:val="center"/>
+        <w:rPr>
+          <w:rFonts w:eastAsiaTheme="majorEastAsia" w:cstheme="majorBidi"/>
+          <w:bCs/>
+          <w:color w:val="345A8A" w:themeColor="accent1" w:themeShade="B5"/>
+        </w:rPr>
+      </w:pPr>
+      <w:r>
+        <w:rPr>
+          <w:rFonts w:eastAsiaTheme="majorEastAsia" w:cstheme="majorBidi"/>
+          <w:bCs/>
+          <w:noProof/>
+          <w:color w:val="345A8A" w:themeColor="accent1" w:themeShade="B5"/>
+        </w:rPr>
+        <w:drawing>
+          <wp:inline distT="0" distB="0" distL="0" distR="0" wp14:anchorId="1C696F00" wp14:editId="70124684">
+            <wp:extent cx="4138573" cy="4763996"/>
+            <wp:effectExtent l="0" t="0" r="1905" b="11430"/>
+            <wp:docPr id="6" name="Image 6" descr="Macintosh HD:Users:ThomasLamotte:Downloads:umlDB.png"/>
+            <wp:cNvGraphicFramePr>
+              <a:graphicFrameLocks xmlns:a="http://schemas.openxmlformats.org/drawingml/2006/main" noChangeAspect="1"/>
+            </wp:cNvGraphicFramePr>
+            <a:graphic xmlns:a="http://schemas.openxmlformats.org/drawingml/2006/main">
+              <a:graphicData uri="http://schemas.openxmlformats.org/drawingml/2006/picture">
+                <pic:pic xmlns:pic="http://schemas.openxmlformats.org/drawingml/2006/picture">
+                  <pic:nvPicPr>
+                    <pic:cNvPr id="0" name="Picture 6" descr="Macintosh HD:Users:ThomasLamotte:Downloads:umlDB.png"/>
+                    <pic:cNvPicPr>
+                      <a:picLocks noChangeAspect="1" noChangeArrowheads="1"/>
+                    </pic:cNvPicPr>
+                  </pic:nvPicPr>
+                  <pic:blipFill>
+                    <a:blip r:embed="rId8">
+                      <a:extLst>
+                        <a:ext uri="{28A0092B-C50C-407E-A947-70E740481C1C}">
+                          <a14:useLocalDpi xmlns:a14="http://schemas.microsoft.com/office/drawing/2010/main" val="0"/>
+                        </a:ext>
+                      </a:extLst>
+                    </a:blip>
+                    <a:srcRect/>
+                    <a:stretch>
+                      <a:fillRect/>
+                    </a:stretch>
+                  </pic:blipFill>
+                  <pic:spPr bwMode="auto">
+                    <a:xfrm>
+                      <a:off x="0" y="0"/>
+                      <a:ext cx="4139021" cy="4764512"/>
+                    </a:xfrm>
+                    <a:prstGeom prst="rect">
+                      <a:avLst/>
+                    </a:prstGeom>
+                    <a:noFill/>
+                    <a:ln>
+                      <a:noFill/>
+                    </a:ln>
+                  </pic:spPr>
+                </pic:pic>
+              </a:graphicData>
+            </a:graphic>
+          </wp:inline>
+        </w:drawing>
+      </w:r>
+    </w:p>
+    <w:p>
+      <w:pPr>
+        <w:jc w:val="center"/>
+        <w:rPr>
+          <w:rFonts w:eastAsiaTheme="majorEastAsia" w:cstheme="majorBidi"/>
+          <w:bCs/>
+          <w:color w:val="345A8A" w:themeColor="accent1" w:themeShade="B5"/>
+        </w:rPr>
+      </w:pPr>
+    </w:p>
+    <w:p>
+      <w:pPr>
+        <w:jc w:val="center"/>
+        <w:rPr>
+          <w:rFonts w:eastAsiaTheme="majorEastAsia" w:cstheme="majorBidi"/>
+          <w:bCs/>
+          <w:color w:val="345A8A" w:themeColor="accent1" w:themeShade="B5"/>
+        </w:rPr>
+      </w:pPr>
+    </w:p>
+    <w:p>
+      <w:pPr>
+        <w:jc w:val="both"/>
+        <w:rPr>
+          <w:rFonts w:eastAsiaTheme="majorEastAsia" w:cstheme="majorBidi"/>
+          <w:bCs/>
+          <w:color w:val="345A8A" w:themeColor="accent1" w:themeShade="B5"/>
+        </w:rPr>
+      </w:pPr>
+    </w:p>
+    <w:p>
+      <w:pPr>
+        <w:pStyle w:val="Paragraphedeliste"/>
+        <w:numPr>
+          <w:ilvl w:val="0"/>
+          <w:numId w:val="4"/>
+        </w:numPr>
+        <w:jc w:val="both"/>
+        <w:rPr>
+          <w:rFonts w:asciiTheme="majorHAnsi" w:eastAsiaTheme="majorEastAsia" w:hAnsiTheme="majorHAnsi" w:cstheme="majorBidi"/>
+          <w:b/>
+          <w:bCs/>
+          <w:color w:val="345A8A" w:themeColor="accent1" w:themeShade="B5"/>
+          <w:sz w:val="32"/>
+          <w:szCs w:val="32"/>
+        </w:rPr>
+      </w:pPr>
+      <w:r>
+        <w:rPr>
+          <w:rFonts w:asciiTheme="majorHAnsi" w:eastAsiaTheme="majorEastAsia" w:hAnsiTheme="majorHAnsi" w:cstheme="majorBidi"/>
+          <w:b/>
+          <w:bCs/>
+          <w:color w:val="345A8A" w:themeColor="accent1" w:themeShade="B5"/>
+          <w:sz w:val="32"/>
+          <w:szCs w:val="32"/>
+        </w:rPr>
+        <w:t>Suggested videos algorithm explanation</w:t>
+      </w:r>
+    </w:p>
+    <w:p>
+      <w:pPr>
+        <w:jc w:val="both"/>
+      </w:pPr>
+    </w:p>
+    <w:p>
+      <w:pPr>
+        <w:jc w:val="both"/>
+      </w:pPr>
+      <w:r>
         <w:t>L’algorithme de suggestions de vidéos permet de croiser les données des utilisateurs de l’application afin de proposer un choix de vidéos optimisé pour l’utilisateur courant.</w:t>
       </w:r>
     </w:p>
-    <w:p/>
-    <w:p>
-      <w:r>
-        <w:tab/>
+    <w:p>
+      <w:pPr>
+        <w:jc w:val="both"/>
+      </w:pPr>
+    </w:p>
+    <w:p>
+      <w:pPr>
+        <w:jc w:val="both"/>
+      </w:pPr>
+      <w:r>
         <w:t>Son fonctionnement est le suivant :</w:t>
       </w:r>
     </w:p>
-    <w:p/>
+    <w:p>
+      <w:pPr>
+        <w:jc w:val="both"/>
+      </w:pPr>
+    </w:p>
     <w:p>
       <w:pPr>
         <w:pStyle w:val="Paragraphedeliste"/>
@@ -32,12 +758,17 @@
           <w:ilvl w:val="0"/>
           <w:numId w:val="1"/>
         </w:numPr>
+        <w:jc w:val="both"/>
       </w:pPr>
       <w:r>
         <w:t>Récupération des vidéos visionnées par l’utilisateur courant.</w:t>
       </w:r>
     </w:p>
-    <w:p/>
+    <w:p>
+      <w:pPr>
+        <w:jc w:val="both"/>
+      </w:pPr>
+    </w:p>
     <w:p>
       <w:pPr>
         <w:jc w:val="center"/>
@@ -47,9 +778,9 @@
           <w:noProof/>
         </w:rPr>
         <w:drawing>
-          <wp:inline distT="0" distB="0" distL="0" distR="0" wp14:anchorId="5960A9FF" wp14:editId="4FA9779E">
-            <wp:extent cx="4337352" cy="2189981"/>
-            <wp:effectExtent l="0" t="0" r="6350" b="0"/>
+          <wp:inline distT="0" distB="0" distL="0" distR="0" wp14:anchorId="5960A9FF" wp14:editId="182DAD07">
+            <wp:extent cx="3755667" cy="1896281"/>
+            <wp:effectExtent l="0" t="0" r="3810" b="8890"/>
             <wp:docPr id="1" name="Image 1" descr="Macintosh HD:Users:ThomasLamotte:Desktop:Screen Shot 2015-06-15 at 16.29.45.png"/>
             <wp:cNvGraphicFramePr>
               <a:graphicFrameLocks xmlns:a="http://schemas.openxmlformats.org/drawingml/2006/main" noChangeAspect="1"/>
@@ -64,7 +795,7 @@
                     </pic:cNvPicPr>
                   </pic:nvPicPr>
                   <pic:blipFill>
-                    <a:blip r:embed="rId6">
+                    <a:blip r:embed="rId9">
                       <a:extLst>
                         <a:ext uri="{28A0092B-C50C-407E-A947-70E740481C1C}">
                           <a14:useLocalDpi xmlns:a14="http://schemas.microsoft.com/office/drawing/2010/main" val="0"/>
@@ -79,7 +810,7 @@
                   <pic:spPr bwMode="auto">
                     <a:xfrm>
                       <a:off x="0" y="0"/>
-                      <a:ext cx="4338315" cy="2190467"/>
+                      <a:ext cx="3757360" cy="1897136"/>
                     </a:xfrm>
                     <a:prstGeom prst="rect">
                       <a:avLst/>
@@ -96,7 +827,11 @@
         </w:drawing>
       </w:r>
     </w:p>
-    <w:p/>
+    <w:p>
+      <w:pPr>
+        <w:jc w:val="both"/>
+      </w:pPr>
+    </w:p>
     <w:p>
       <w:pPr>
         <w:pStyle w:val="Paragraphedeliste"/>
@@ -104,6 +839,7 @@
           <w:ilvl w:val="0"/>
           <w:numId w:val="1"/>
         </w:numPr>
+        <w:jc w:val="both"/>
       </w:pPr>
       <w:r>
         <w:t>Récupération des utilisateurs ayant visionné ces même</w:t>
@@ -118,7 +854,11 @@
         <w:t>.</w:t>
       </w:r>
     </w:p>
-    <w:p/>
+    <w:p>
+      <w:pPr>
+        <w:jc w:val="both"/>
+      </w:pPr>
+    </w:p>
     <w:p>
       <w:pPr>
         <w:jc w:val="center"/>
@@ -145,7 +885,7 @@
                     </pic:cNvPicPr>
                   </pic:nvPicPr>
                   <pic:blipFill>
-                    <a:blip r:embed="rId7">
+                    <a:blip r:embed="rId10">
                       <a:extLst>
                         <a:ext uri="{28A0092B-C50C-407E-A947-70E740481C1C}">
                           <a14:useLocalDpi xmlns:a14="http://schemas.microsoft.com/office/drawing/2010/main" val="0"/>
@@ -176,11 +916,12 @@
           </wp:inline>
         </w:drawing>
       </w:r>
-      <w:r>
-        <w:t xml:space="preserve"> </w:t>
-      </w:r>
-    </w:p>
-    <w:p/>
+    </w:p>
+    <w:p>
+      <w:pPr>
+        <w:jc w:val="both"/>
+      </w:pPr>
+    </w:p>
     <w:p>
       <w:pPr>
         <w:pStyle w:val="Paragraphedeliste"/>
@@ -188,6 +929,7 @@
           <w:ilvl w:val="0"/>
           <w:numId w:val="1"/>
         </w:numPr>
+        <w:jc w:val="both"/>
       </w:pPr>
       <w:r>
         <w:t xml:space="preserve">Récupération des vidéos visionnées par </w:t>
@@ -202,7 +944,11 @@
         <w:t>.</w:t>
       </w:r>
     </w:p>
-    <w:p/>
+    <w:p>
+      <w:pPr>
+        <w:jc w:val="both"/>
+      </w:pPr>
+    </w:p>
     <w:p>
       <w:pPr>
         <w:jc w:val="center"/>
@@ -212,9 +958,9 @@
           <w:noProof/>
         </w:rPr>
         <w:drawing>
-          <wp:inline distT="0" distB="0" distL="0" distR="0" wp14:anchorId="78ADBE70" wp14:editId="572DBF85">
-            <wp:extent cx="5748655" cy="1475740"/>
-            <wp:effectExtent l="0" t="0" r="0" b="0"/>
+          <wp:inline distT="0" distB="0" distL="0" distR="0" wp14:anchorId="78ADBE70" wp14:editId="482077B6">
+            <wp:extent cx="6068852" cy="1557938"/>
+            <wp:effectExtent l="0" t="0" r="1905" b="0"/>
             <wp:docPr id="3" name="Image 3" descr="Macintosh HD:Users:ThomasLamotte:Desktop:Screen Shot 2015-06-15 at 16.31.57.png"/>
             <wp:cNvGraphicFramePr>
               <a:graphicFrameLocks xmlns:a="http://schemas.openxmlformats.org/drawingml/2006/main" noChangeAspect="1"/>
@@ -229,7 +975,7 @@
                     </pic:cNvPicPr>
                   </pic:nvPicPr>
                   <pic:blipFill>
-                    <a:blip r:embed="rId8">
+                    <a:blip r:embed="rId11">
                       <a:extLst>
                         <a:ext uri="{28A0092B-C50C-407E-A947-70E740481C1C}">
                           <a14:useLocalDpi xmlns:a14="http://schemas.microsoft.com/office/drawing/2010/main" val="0"/>
@@ -244,7 +990,7 @@
                   <pic:spPr bwMode="auto">
                     <a:xfrm>
                       <a:off x="0" y="0"/>
-                      <a:ext cx="5748655" cy="1475740"/>
+                      <a:ext cx="6068852" cy="1557938"/>
                     </a:xfrm>
                     <a:prstGeom prst="rect">
                       <a:avLst/>
@@ -261,7 +1007,28 @@
         </w:drawing>
       </w:r>
     </w:p>
-    <w:p/>
+    <w:p>
+      <w:pPr>
+        <w:jc w:val="center"/>
+      </w:pPr>
+    </w:p>
+    <w:p>
+      <w:pPr>
+        <w:jc w:val="center"/>
+      </w:pPr>
+    </w:p>
+    <w:p>
+      <w:pPr>
+        <w:jc w:val="center"/>
+      </w:pPr>
+      <w:bookmarkStart w:id="0" w:name="_GoBack"/>
+      <w:bookmarkEnd w:id="0"/>
+    </w:p>
+    <w:p>
+      <w:pPr>
+        <w:jc w:val="both"/>
+      </w:pPr>
+    </w:p>
     <w:p>
       <w:pPr>
         <w:pStyle w:val="Paragraphedeliste"/>
@@ -269,19 +1036,29 @@
           <w:ilvl w:val="0"/>
           <w:numId w:val="1"/>
         </w:numPr>
-      </w:pPr>
-      <w:r>
-        <w:lastRenderedPageBreak/>
+        <w:jc w:val="both"/>
+      </w:pPr>
+      <w:r>
         <w:t>Regroupement des vidéos avec calcul du nombre de vues pour chacune d’elle</w:t>
       </w:r>
       <w:r>
         <w:t>s</w:t>
       </w:r>
       <w:r>
+        <w:t xml:space="preserve"> et tri des vidéos dans le tableau en fonction du nombre de vues</w:t>
+      </w:r>
+      <w:r>
+        <w:t xml:space="preserve"> par ordre décroissant (de la plus regarder à la moins regarder)</w:t>
+      </w:r>
+      <w:r>
         <w:t>.</w:t>
       </w:r>
     </w:p>
-    <w:p/>
+    <w:p>
+      <w:pPr>
+        <w:jc w:val="both"/>
+      </w:pPr>
+    </w:p>
     <w:p>
       <w:pPr>
         <w:jc w:val="center"/>
@@ -308,7 +1085,7 @@
                     </pic:cNvPicPr>
                   </pic:nvPicPr>
                   <pic:blipFill>
-                    <a:blip r:embed="rId9">
+                    <a:blip r:embed="rId12">
                       <a:extLst>
                         <a:ext uri="{28A0092B-C50C-407E-A947-70E740481C1C}">
                           <a14:useLocalDpi xmlns:a14="http://schemas.microsoft.com/office/drawing/2010/main" val="0"/>
@@ -340,7 +1117,11 @@
         </w:drawing>
       </w:r>
     </w:p>
-    <w:p/>
+    <w:p>
+      <w:pPr>
+        <w:jc w:val="both"/>
+      </w:pPr>
+    </w:p>
     <w:p>
       <w:pPr>
         <w:pStyle w:val="Paragraphedeliste"/>
@@ -348,12 +1129,23 @@
           <w:ilvl w:val="0"/>
           <w:numId w:val="1"/>
         </w:numPr>
-      </w:pPr>
-      <w:r>
-        <w:t>Renvoie des vidéos à l’utilisateur, dans un tableau trié de la vidéo la plus vue à la vidéo la moins vue.</w:t>
-      </w:r>
-    </w:p>
-    <w:p/>
+        <w:jc w:val="both"/>
+      </w:pPr>
+      <w:r>
+        <w:t>Ren</w:t>
+      </w:r>
+      <w:r>
+        <w:t>voie des vidéos à l’utilisateur</w:t>
+      </w:r>
+      <w:r>
+        <w:t>.</w:t>
+      </w:r>
+    </w:p>
+    <w:p>
+      <w:pPr>
+        <w:jc w:val="both"/>
+      </w:pPr>
+    </w:p>
     <w:p>
       <w:pPr>
         <w:jc w:val="center"/>
@@ -363,9 +1155,9 @@
           <w:noProof/>
         </w:rPr>
         <w:drawing>
-          <wp:inline distT="0" distB="0" distL="0" distR="0" wp14:anchorId="7857D6FF" wp14:editId="0A4A7803">
-            <wp:extent cx="4681383" cy="2912355"/>
-            <wp:effectExtent l="0" t="0" r="0" b="8890"/>
+          <wp:inline distT="0" distB="0" distL="0" distR="0" wp14:anchorId="7857D6FF" wp14:editId="2BA65BB9">
+            <wp:extent cx="5071003" cy="3154743"/>
+            <wp:effectExtent l="0" t="0" r="9525" b="0"/>
             <wp:docPr id="5" name="Image 5" descr="Macintosh HD:Users:ThomasLamotte:Desktop:Screen Shot 2015-06-15 at 16.36.36.png"/>
             <wp:cNvGraphicFramePr>
               <a:graphicFrameLocks xmlns:a="http://schemas.openxmlformats.org/drawingml/2006/main" noChangeAspect="1"/>
@@ -380,7 +1172,7 @@
                     </pic:cNvPicPr>
                   </pic:nvPicPr>
                   <pic:blipFill>
-                    <a:blip r:embed="rId10">
+                    <a:blip r:embed="rId13">
                       <a:extLst>
                         <a:ext uri="{28A0092B-C50C-407E-A947-70E740481C1C}">
                           <a14:useLocalDpi xmlns:a14="http://schemas.microsoft.com/office/drawing/2010/main" val="0"/>
@@ -395,7 +1187,7 @@
                   <pic:spPr bwMode="auto">
                     <a:xfrm>
                       <a:off x="0" y="0"/>
-                      <a:ext cx="4681383" cy="2912355"/>
+                      <a:ext cx="5071430" cy="3155008"/>
                     </a:xfrm>
                     <a:prstGeom prst="rect">
                       <a:avLst/>
@@ -411,10 +1203,9 @@
           </wp:inline>
         </w:drawing>
       </w:r>
-      <w:bookmarkStart w:id="0" w:name="_GoBack"/>
-      <w:bookmarkEnd w:id="0"/>
     </w:p>
     <w:sectPr>
+      <w:headerReference w:type="default" r:id="rId14"/>
       <w:pgSz w:w="11900" w:h="16840"/>
       <w:pgMar w:top="1418" w:right="1418" w:bottom="1418" w:left="1418" w:header="709" w:footer="709" w:gutter="0"/>
       <w:cols w:space="708"/>
@@ -422,6 +1213,108 @@
     </w:sectPr>
   </w:body>
 </w:document>
+</file>
+
+<file path=word/endnotes.xml><?xml version="1.0" encoding="utf-8"?>
+<w:endnotes xmlns:wpc="http://schemas.microsoft.com/office/word/2010/wordprocessingCanvas" xmlns:mo="http://schemas.microsoft.com/office/mac/office/2008/main" xmlns:mc="http://schemas.openxmlformats.org/markup-compatibility/2006" xmlns:mv="urn:schemas-microsoft-com:mac:vml" xmlns:o="urn:schemas-microsoft-com:office:office" xmlns:r="http://schemas.openxmlformats.org/officeDocument/2006/relationships" xmlns:m="http://schemas.openxmlformats.org/officeDocument/2006/math" xmlns:v="urn:schemas-microsoft-com:vml" xmlns:wp14="http://schemas.microsoft.com/office/word/2010/wordprocessingDrawing" xmlns:wp="http://schemas.openxmlformats.org/drawingml/2006/wordprocessingDrawing" xmlns:w10="urn:schemas-microsoft-com:office:word" xmlns:w="http://schemas.openxmlformats.org/wordprocessingml/2006/main" xmlns:w14="http://schemas.microsoft.com/office/word/2010/wordml" xmlns:wpg="http://schemas.microsoft.com/office/word/2010/wordprocessingGroup" xmlns:wpi="http://schemas.microsoft.com/office/word/2010/wordprocessingInk" xmlns:wne="http://schemas.microsoft.com/office/word/2006/wordml" xmlns:wps="http://schemas.microsoft.com/office/word/2010/wordprocessingShape" mc:Ignorable="w14 wp14">
+  <w:endnote w:type="separator" w:id="-1">
+    <w:p>
+      <w:r>
+        <w:separator/>
+      </w:r>
+    </w:p>
+  </w:endnote>
+  <w:endnote w:type="continuationSeparator" w:id="0">
+    <w:p>
+      <w:r>
+        <w:continuationSeparator/>
+      </w:r>
+    </w:p>
+  </w:endnote>
+</w:endnotes>
+</file>
+
+<file path=word/footnotes.xml><?xml version="1.0" encoding="utf-8"?>
+<w:footnotes xmlns:wpc="http://schemas.microsoft.com/office/word/2010/wordprocessingCanvas" xmlns:mo="http://schemas.microsoft.com/office/mac/office/2008/main" xmlns:mc="http://schemas.openxmlformats.org/markup-compatibility/2006" xmlns:mv="urn:schemas-microsoft-com:mac:vml" xmlns:o="urn:schemas-microsoft-com:office:office" xmlns:r="http://schemas.openxmlformats.org/officeDocument/2006/relationships" xmlns:m="http://schemas.openxmlformats.org/officeDocument/2006/math" xmlns:v="urn:schemas-microsoft-com:vml" xmlns:wp14="http://schemas.microsoft.com/office/word/2010/wordprocessingDrawing" xmlns:wp="http://schemas.openxmlformats.org/drawingml/2006/wordprocessingDrawing" xmlns:w10="urn:schemas-microsoft-com:office:word" xmlns:w="http://schemas.openxmlformats.org/wordprocessingml/2006/main" xmlns:w14="http://schemas.microsoft.com/office/word/2010/wordml" xmlns:wpg="http://schemas.microsoft.com/office/word/2010/wordprocessingGroup" xmlns:wpi="http://schemas.microsoft.com/office/word/2010/wordprocessingInk" xmlns:wne="http://schemas.microsoft.com/office/word/2006/wordml" xmlns:wps="http://schemas.microsoft.com/office/word/2010/wordprocessingShape" mc:Ignorable="w14 wp14">
+  <w:footnote w:type="separator" w:id="-1">
+    <w:p>
+      <w:r>
+        <w:separator/>
+      </w:r>
+    </w:p>
+  </w:footnote>
+  <w:footnote w:type="continuationSeparator" w:id="0">
+    <w:p>
+      <w:r>
+        <w:continuationSeparator/>
+      </w:r>
+    </w:p>
+  </w:footnote>
+</w:footnotes>
+</file>
+
+<file path=word/header1.xml><?xml version="1.0" encoding="utf-8"?>
+<w:hdr xmlns:wpc="http://schemas.microsoft.com/office/word/2010/wordprocessingCanvas" xmlns:mo="http://schemas.microsoft.com/office/mac/office/2008/main" xmlns:mc="http://schemas.openxmlformats.org/markup-compatibility/2006" xmlns:mv="urn:schemas-microsoft-com:mac:vml" xmlns:o="urn:schemas-microsoft-com:office:office" xmlns:r="http://schemas.openxmlformats.org/officeDocument/2006/relationships" xmlns:m="http://schemas.openxmlformats.org/officeDocument/2006/math" xmlns:v="urn:schemas-microsoft-com:vml" xmlns:wp14="http://schemas.microsoft.com/office/word/2010/wordprocessingDrawing" xmlns:wp="http://schemas.openxmlformats.org/drawingml/2006/wordprocessingDrawing" xmlns:w10="urn:schemas-microsoft-com:office:word" xmlns:w="http://schemas.openxmlformats.org/wordprocessingml/2006/main" xmlns:w14="http://schemas.microsoft.com/office/word/2010/wordml" xmlns:wpg="http://schemas.microsoft.com/office/word/2010/wordprocessingGroup" xmlns:wpi="http://schemas.microsoft.com/office/word/2010/wordprocessingInk" xmlns:wne="http://schemas.microsoft.com/office/word/2006/wordml" xmlns:wps="http://schemas.microsoft.com/office/word/2010/wordprocessingShape" mc:Ignorable="w14 wp14">
+  <w:p>
+    <w:pPr>
+      <w:pStyle w:val="En-tte"/>
+      <w:jc w:val="center"/>
+    </w:pPr>
+    <w:r>
+      <w:rPr>
+        <w:noProof/>
+      </w:rPr>
+      <w:drawing>
+        <wp:inline distT="0" distB="0" distL="0" distR="0" wp14:anchorId="5796FD97" wp14:editId="314A2C42">
+          <wp:extent cx="3695687" cy="616832"/>
+          <wp:effectExtent l="0" t="0" r="0" b="0"/>
+          <wp:docPr id="7" name="Image 7" descr="Macintosh HD:Users:ThomasLamotte:Downloads:logo.png"/>
+          <wp:cNvGraphicFramePr>
+            <a:graphicFrameLocks xmlns:a="http://schemas.openxmlformats.org/drawingml/2006/main" noChangeAspect="1"/>
+          </wp:cNvGraphicFramePr>
+          <a:graphic xmlns:a="http://schemas.openxmlformats.org/drawingml/2006/main">
+            <a:graphicData uri="http://schemas.openxmlformats.org/drawingml/2006/picture">
+              <pic:pic xmlns:pic="http://schemas.openxmlformats.org/drawingml/2006/picture">
+                <pic:nvPicPr>
+                  <pic:cNvPr id="0" name="Picture 1" descr="Macintosh HD:Users:ThomasLamotte:Downloads:logo.png"/>
+                  <pic:cNvPicPr>
+                    <a:picLocks noChangeAspect="1" noChangeArrowheads="1"/>
+                  </pic:cNvPicPr>
+                </pic:nvPicPr>
+                <pic:blipFill>
+                  <a:blip r:embed="rId1">
+                    <a:extLst>
+                      <a:ext uri="{28A0092B-C50C-407E-A947-70E740481C1C}">
+                        <a14:useLocalDpi xmlns:a14="http://schemas.microsoft.com/office/drawing/2010/main" val="0"/>
+                      </a:ext>
+                    </a:extLst>
+                  </a:blip>
+                  <a:srcRect/>
+                  <a:stretch>
+                    <a:fillRect/>
+                  </a:stretch>
+                </pic:blipFill>
+                <pic:spPr bwMode="auto">
+                  <a:xfrm>
+                    <a:off x="0" y="0"/>
+                    <a:ext cx="3696911" cy="617036"/>
+                  </a:xfrm>
+                  <a:prstGeom prst="rect">
+                    <a:avLst/>
+                  </a:prstGeom>
+                  <a:noFill/>
+                  <a:ln>
+                    <a:noFill/>
+                  </a:ln>
+                </pic:spPr>
+              </pic:pic>
+            </a:graphicData>
+          </a:graphic>
+        </wp:inline>
+      </w:drawing>
+    </w:r>
+  </w:p>
+</w:hdr>
 </file>
 
 <file path=word/numbering.xml><?xml version="1.0" encoding="utf-8"?>
@@ -538,8 +1431,301 @@
       </w:rPr>
     </w:lvl>
   </w:abstractNum>
+  <w:abstractNum w:abstractNumId="1">
+    <w:nsid w:val="261C46A8"/>
+    <w:multiLevelType w:val="hybridMultilevel"/>
+    <w:tmpl w:val="1C10F420"/>
+    <w:lvl w:ilvl="0" w:tplc="040C0013">
+      <w:start w:val="1"/>
+      <w:numFmt w:val="upperRoman"/>
+      <w:lvlText w:val="%1."/>
+      <w:lvlJc w:val="right"/>
+      <w:pPr>
+        <w:ind w:left="720" w:hanging="360"/>
+      </w:pPr>
+    </w:lvl>
+    <w:lvl w:ilvl="1" w:tplc="040C0019" w:tentative="1">
+      <w:start w:val="1"/>
+      <w:numFmt w:val="lowerLetter"/>
+      <w:lvlText w:val="%2."/>
+      <w:lvlJc w:val="left"/>
+      <w:pPr>
+        <w:ind w:left="1440" w:hanging="360"/>
+      </w:pPr>
+    </w:lvl>
+    <w:lvl w:ilvl="2" w:tplc="040C001B" w:tentative="1">
+      <w:start w:val="1"/>
+      <w:numFmt w:val="lowerRoman"/>
+      <w:lvlText w:val="%3."/>
+      <w:lvlJc w:val="right"/>
+      <w:pPr>
+        <w:ind w:left="2160" w:hanging="180"/>
+      </w:pPr>
+    </w:lvl>
+    <w:lvl w:ilvl="3" w:tplc="040C000F" w:tentative="1">
+      <w:start w:val="1"/>
+      <w:numFmt w:val="decimal"/>
+      <w:lvlText w:val="%4."/>
+      <w:lvlJc w:val="left"/>
+      <w:pPr>
+        <w:ind w:left="2880" w:hanging="360"/>
+      </w:pPr>
+    </w:lvl>
+    <w:lvl w:ilvl="4" w:tplc="040C0019" w:tentative="1">
+      <w:start w:val="1"/>
+      <w:numFmt w:val="lowerLetter"/>
+      <w:lvlText w:val="%5."/>
+      <w:lvlJc w:val="left"/>
+      <w:pPr>
+        <w:ind w:left="3600" w:hanging="360"/>
+      </w:pPr>
+    </w:lvl>
+    <w:lvl w:ilvl="5" w:tplc="040C001B" w:tentative="1">
+      <w:start w:val="1"/>
+      <w:numFmt w:val="lowerRoman"/>
+      <w:lvlText w:val="%6."/>
+      <w:lvlJc w:val="right"/>
+      <w:pPr>
+        <w:ind w:left="4320" w:hanging="180"/>
+      </w:pPr>
+    </w:lvl>
+    <w:lvl w:ilvl="6" w:tplc="040C000F" w:tentative="1">
+      <w:start w:val="1"/>
+      <w:numFmt w:val="decimal"/>
+      <w:lvlText w:val="%7."/>
+      <w:lvlJc w:val="left"/>
+      <w:pPr>
+        <w:ind w:left="5040" w:hanging="360"/>
+      </w:pPr>
+    </w:lvl>
+    <w:lvl w:ilvl="7" w:tplc="040C0019" w:tentative="1">
+      <w:start w:val="1"/>
+      <w:numFmt w:val="lowerLetter"/>
+      <w:lvlText w:val="%8."/>
+      <w:lvlJc w:val="left"/>
+      <w:pPr>
+        <w:ind w:left="5760" w:hanging="360"/>
+      </w:pPr>
+    </w:lvl>
+    <w:lvl w:ilvl="8" w:tplc="040C001B" w:tentative="1">
+      <w:start w:val="1"/>
+      <w:numFmt w:val="lowerRoman"/>
+      <w:lvlText w:val="%9."/>
+      <w:lvlJc w:val="right"/>
+      <w:pPr>
+        <w:ind w:left="6480" w:hanging="180"/>
+      </w:pPr>
+    </w:lvl>
+  </w:abstractNum>
+  <w:abstractNum w:abstractNumId="2">
+    <w:nsid w:val="73E97F06"/>
+    <w:multiLevelType w:val="hybridMultilevel"/>
+    <w:tmpl w:val="C2DC08CA"/>
+    <w:lvl w:ilvl="0" w:tplc="040C0013">
+      <w:start w:val="1"/>
+      <w:numFmt w:val="upperRoman"/>
+      <w:lvlText w:val="%1."/>
+      <w:lvlJc w:val="right"/>
+      <w:pPr>
+        <w:ind w:left="720" w:hanging="360"/>
+      </w:pPr>
+    </w:lvl>
+    <w:lvl w:ilvl="1" w:tplc="040C0019" w:tentative="1">
+      <w:start w:val="1"/>
+      <w:numFmt w:val="lowerLetter"/>
+      <w:lvlText w:val="%2."/>
+      <w:lvlJc w:val="left"/>
+      <w:pPr>
+        <w:ind w:left="1440" w:hanging="360"/>
+      </w:pPr>
+    </w:lvl>
+    <w:lvl w:ilvl="2" w:tplc="040C001B" w:tentative="1">
+      <w:start w:val="1"/>
+      <w:numFmt w:val="lowerRoman"/>
+      <w:lvlText w:val="%3."/>
+      <w:lvlJc w:val="right"/>
+      <w:pPr>
+        <w:ind w:left="2160" w:hanging="180"/>
+      </w:pPr>
+    </w:lvl>
+    <w:lvl w:ilvl="3" w:tplc="040C000F" w:tentative="1">
+      <w:start w:val="1"/>
+      <w:numFmt w:val="decimal"/>
+      <w:lvlText w:val="%4."/>
+      <w:lvlJc w:val="left"/>
+      <w:pPr>
+        <w:ind w:left="2880" w:hanging="360"/>
+      </w:pPr>
+    </w:lvl>
+    <w:lvl w:ilvl="4" w:tplc="040C0019" w:tentative="1">
+      <w:start w:val="1"/>
+      <w:numFmt w:val="lowerLetter"/>
+      <w:lvlText w:val="%5."/>
+      <w:lvlJc w:val="left"/>
+      <w:pPr>
+        <w:ind w:left="3600" w:hanging="360"/>
+      </w:pPr>
+    </w:lvl>
+    <w:lvl w:ilvl="5" w:tplc="040C001B" w:tentative="1">
+      <w:start w:val="1"/>
+      <w:numFmt w:val="lowerRoman"/>
+      <w:lvlText w:val="%6."/>
+      <w:lvlJc w:val="right"/>
+      <w:pPr>
+        <w:ind w:left="4320" w:hanging="180"/>
+      </w:pPr>
+    </w:lvl>
+    <w:lvl w:ilvl="6" w:tplc="040C000F" w:tentative="1">
+      <w:start w:val="1"/>
+      <w:numFmt w:val="decimal"/>
+      <w:lvlText w:val="%7."/>
+      <w:lvlJc w:val="left"/>
+      <w:pPr>
+        <w:ind w:left="5040" w:hanging="360"/>
+      </w:pPr>
+    </w:lvl>
+    <w:lvl w:ilvl="7" w:tplc="040C0019" w:tentative="1">
+      <w:start w:val="1"/>
+      <w:numFmt w:val="lowerLetter"/>
+      <w:lvlText w:val="%8."/>
+      <w:lvlJc w:val="left"/>
+      <w:pPr>
+        <w:ind w:left="5760" w:hanging="360"/>
+      </w:pPr>
+    </w:lvl>
+    <w:lvl w:ilvl="8" w:tplc="040C001B" w:tentative="1">
+      <w:start w:val="1"/>
+      <w:numFmt w:val="lowerRoman"/>
+      <w:lvlText w:val="%9."/>
+      <w:lvlJc w:val="right"/>
+      <w:pPr>
+        <w:ind w:left="6480" w:hanging="180"/>
+      </w:pPr>
+    </w:lvl>
+  </w:abstractNum>
+  <w:abstractNum w:abstractNumId="3">
+    <w:nsid w:val="77BB0E14"/>
+    <w:multiLevelType w:val="hybridMultilevel"/>
+    <w:tmpl w:val="483A3334"/>
+    <w:lvl w:ilvl="0" w:tplc="4AA285FA">
+      <w:numFmt w:val="bullet"/>
+      <w:lvlText w:val="-"/>
+      <w:lvlJc w:val="left"/>
+      <w:pPr>
+        <w:ind w:left="720" w:hanging="360"/>
+      </w:pPr>
+      <w:rPr>
+        <w:rFonts w:ascii="Calibri" w:eastAsiaTheme="majorEastAsia" w:hAnsi="Calibri" w:cstheme="majorBidi" w:hint="default"/>
+      </w:rPr>
+    </w:lvl>
+    <w:lvl w:ilvl="1" w:tplc="040C0003" w:tentative="1">
+      <w:start w:val="1"/>
+      <w:numFmt w:val="bullet"/>
+      <w:lvlText w:val="o"/>
+      <w:lvlJc w:val="left"/>
+      <w:pPr>
+        <w:ind w:left="1440" w:hanging="360"/>
+      </w:pPr>
+      <w:rPr>
+        <w:rFonts w:ascii="Courier New" w:hAnsi="Courier New" w:hint="default"/>
+      </w:rPr>
+    </w:lvl>
+    <w:lvl w:ilvl="2" w:tplc="040C0005" w:tentative="1">
+      <w:start w:val="1"/>
+      <w:numFmt w:val="bullet"/>
+      <w:lvlText w:val=""/>
+      <w:lvlJc w:val="left"/>
+      <w:pPr>
+        <w:ind w:left="2160" w:hanging="360"/>
+      </w:pPr>
+      <w:rPr>
+        <w:rFonts w:ascii="Wingdings" w:hAnsi="Wingdings" w:hint="default"/>
+      </w:rPr>
+    </w:lvl>
+    <w:lvl w:ilvl="3" w:tplc="040C0001" w:tentative="1">
+      <w:start w:val="1"/>
+      <w:numFmt w:val="bullet"/>
+      <w:lvlText w:val=""/>
+      <w:lvlJc w:val="left"/>
+      <w:pPr>
+        <w:ind w:left="2880" w:hanging="360"/>
+      </w:pPr>
+      <w:rPr>
+        <w:rFonts w:ascii="Symbol" w:hAnsi="Symbol" w:hint="default"/>
+      </w:rPr>
+    </w:lvl>
+    <w:lvl w:ilvl="4" w:tplc="040C0003" w:tentative="1">
+      <w:start w:val="1"/>
+      <w:numFmt w:val="bullet"/>
+      <w:lvlText w:val="o"/>
+      <w:lvlJc w:val="left"/>
+      <w:pPr>
+        <w:ind w:left="3600" w:hanging="360"/>
+      </w:pPr>
+      <w:rPr>
+        <w:rFonts w:ascii="Courier New" w:hAnsi="Courier New" w:hint="default"/>
+      </w:rPr>
+    </w:lvl>
+    <w:lvl w:ilvl="5" w:tplc="040C0005" w:tentative="1">
+      <w:start w:val="1"/>
+      <w:numFmt w:val="bullet"/>
+      <w:lvlText w:val=""/>
+      <w:lvlJc w:val="left"/>
+      <w:pPr>
+        <w:ind w:left="4320" w:hanging="360"/>
+      </w:pPr>
+      <w:rPr>
+        <w:rFonts w:ascii="Wingdings" w:hAnsi="Wingdings" w:hint="default"/>
+      </w:rPr>
+    </w:lvl>
+    <w:lvl w:ilvl="6" w:tplc="040C0001" w:tentative="1">
+      <w:start w:val="1"/>
+      <w:numFmt w:val="bullet"/>
+      <w:lvlText w:val=""/>
+      <w:lvlJc w:val="left"/>
+      <w:pPr>
+        <w:ind w:left="5040" w:hanging="360"/>
+      </w:pPr>
+      <w:rPr>
+        <w:rFonts w:ascii="Symbol" w:hAnsi="Symbol" w:hint="default"/>
+      </w:rPr>
+    </w:lvl>
+    <w:lvl w:ilvl="7" w:tplc="040C0003" w:tentative="1">
+      <w:start w:val="1"/>
+      <w:numFmt w:val="bullet"/>
+      <w:lvlText w:val="o"/>
+      <w:lvlJc w:val="left"/>
+      <w:pPr>
+        <w:ind w:left="5760" w:hanging="360"/>
+      </w:pPr>
+      <w:rPr>
+        <w:rFonts w:ascii="Courier New" w:hAnsi="Courier New" w:hint="default"/>
+      </w:rPr>
+    </w:lvl>
+    <w:lvl w:ilvl="8" w:tplc="040C0005" w:tentative="1">
+      <w:start w:val="1"/>
+      <w:numFmt w:val="bullet"/>
+      <w:lvlText w:val=""/>
+      <w:lvlJc w:val="left"/>
+      <w:pPr>
+        <w:ind w:left="6480" w:hanging="360"/>
+      </w:pPr>
+      <w:rPr>
+        <w:rFonts w:ascii="Wingdings" w:hAnsi="Wingdings" w:hint="default"/>
+      </w:rPr>
+    </w:lvl>
+  </w:abstractNum>
   <w:num w:numId="1">
     <w:abstractNumId w:val="0"/>
+  </w:num>
+  <w:num w:numId="2">
+    <w:abstractNumId w:val="3"/>
+  </w:num>
+  <w:num w:numId="3">
+    <w:abstractNumId w:val="1"/>
+  </w:num>
+  <w:num w:numId="4">
+    <w:abstractNumId w:val="2"/>
   </w:num>
 </w:numbering>
 </file>
@@ -723,6 +1909,30 @@
       <w:szCs w:val="32"/>
     </w:rPr>
   </w:style>
+  <w:style w:type="paragraph" w:styleId="Titre2">
+    <w:name w:val="heading 2"/>
+    <w:basedOn w:val="Normal"/>
+    <w:next w:val="Normal"/>
+    <w:link w:val="Titre2Car"/>
+    <w:uiPriority w:val="9"/>
+    <w:unhideWhenUsed/>
+    <w:qFormat/>
+    <w:rsid w:val="003E16F5"/>
+    <w:pPr>
+      <w:keepNext/>
+      <w:keepLines/>
+      <w:spacing w:before="200"/>
+      <w:outlineLvl w:val="1"/>
+    </w:pPr>
+    <w:rPr>
+      <w:rFonts w:asciiTheme="majorHAnsi" w:eastAsiaTheme="majorEastAsia" w:hAnsiTheme="majorHAnsi" w:cstheme="majorBidi"/>
+      <w:b/>
+      <w:bCs/>
+      <w:color w:val="4F81BD" w:themeColor="accent1"/>
+      <w:sz w:val="26"/>
+      <w:szCs w:val="26"/>
+    </w:rPr>
+  </w:style>
   <w:style w:type="character" w:default="1" w:styleId="Policepardfaut">
     <w:name w:val="Default Paragraph Font"/>
     <w:uiPriority w:val="1"/>
@@ -801,6 +2011,63 @@
       <w:rFonts w:ascii="Lucida Grande" w:hAnsi="Lucida Grande"/>
       <w:sz w:val="18"/>
       <w:szCs w:val="18"/>
+    </w:rPr>
+  </w:style>
+  <w:style w:type="paragraph" w:styleId="En-tte">
+    <w:name w:val="header"/>
+    <w:basedOn w:val="Normal"/>
+    <w:link w:val="En-tteCar"/>
+    <w:uiPriority w:val="99"/>
+    <w:unhideWhenUsed/>
+    <w:rsid w:val="00D16B61"/>
+    <w:pPr>
+      <w:tabs>
+        <w:tab w:val="center" w:pos="4703"/>
+        <w:tab w:val="right" w:pos="9406"/>
+      </w:tabs>
+    </w:pPr>
+  </w:style>
+  <w:style w:type="character" w:customStyle="1" w:styleId="En-tteCar">
+    <w:name w:val="En-tête Car"/>
+    <w:basedOn w:val="Policepardfaut"/>
+    <w:link w:val="En-tte"/>
+    <w:uiPriority w:val="99"/>
+    <w:rsid w:val="00D16B61"/>
+  </w:style>
+  <w:style w:type="paragraph" w:styleId="Pieddepage">
+    <w:name w:val="footer"/>
+    <w:basedOn w:val="Normal"/>
+    <w:link w:val="PieddepageCar"/>
+    <w:uiPriority w:val="99"/>
+    <w:unhideWhenUsed/>
+    <w:rsid w:val="00D16B61"/>
+    <w:pPr>
+      <w:tabs>
+        <w:tab w:val="center" w:pos="4703"/>
+        <w:tab w:val="right" w:pos="9406"/>
+      </w:tabs>
+    </w:pPr>
+  </w:style>
+  <w:style w:type="character" w:customStyle="1" w:styleId="PieddepageCar">
+    <w:name w:val="Pied de page Car"/>
+    <w:basedOn w:val="Policepardfaut"/>
+    <w:link w:val="Pieddepage"/>
+    <w:uiPriority w:val="99"/>
+    <w:rsid w:val="00D16B61"/>
+  </w:style>
+  <w:style w:type="character" w:customStyle="1" w:styleId="Titre2Car">
+    <w:name w:val="Titre 2 Car"/>
+    <w:basedOn w:val="Policepardfaut"/>
+    <w:link w:val="Titre2"/>
+    <w:uiPriority w:val="9"/>
+    <w:rsid w:val="003E16F5"/>
+    <w:rPr>
+      <w:rFonts w:asciiTheme="majorHAnsi" w:eastAsiaTheme="majorEastAsia" w:hAnsiTheme="majorHAnsi" w:cstheme="majorBidi"/>
+      <w:b/>
+      <w:bCs/>
+      <w:color w:val="4F81BD" w:themeColor="accent1"/>
+      <w:sz w:val="26"/>
+      <w:szCs w:val="26"/>
     </w:rPr>
   </w:style>
 </w:styles>
@@ -985,6 +2252,30 @@
       <w:szCs w:val="32"/>
     </w:rPr>
   </w:style>
+  <w:style w:type="paragraph" w:styleId="Titre2">
+    <w:name w:val="heading 2"/>
+    <w:basedOn w:val="Normal"/>
+    <w:next w:val="Normal"/>
+    <w:link w:val="Titre2Car"/>
+    <w:uiPriority w:val="9"/>
+    <w:unhideWhenUsed/>
+    <w:qFormat/>
+    <w:rsid w:val="003E16F5"/>
+    <w:pPr>
+      <w:keepNext/>
+      <w:keepLines/>
+      <w:spacing w:before="200"/>
+      <w:outlineLvl w:val="1"/>
+    </w:pPr>
+    <w:rPr>
+      <w:rFonts w:asciiTheme="majorHAnsi" w:eastAsiaTheme="majorEastAsia" w:hAnsiTheme="majorHAnsi" w:cstheme="majorBidi"/>
+      <w:b/>
+      <w:bCs/>
+      <w:color w:val="4F81BD" w:themeColor="accent1"/>
+      <w:sz w:val="26"/>
+      <w:szCs w:val="26"/>
+    </w:rPr>
+  </w:style>
   <w:style w:type="character" w:default="1" w:styleId="Policepardfaut">
     <w:name w:val="Default Paragraph Font"/>
     <w:uiPriority w:val="1"/>
@@ -1063,6 +2354,63 @@
       <w:rFonts w:ascii="Lucida Grande" w:hAnsi="Lucida Grande"/>
       <w:sz w:val="18"/>
       <w:szCs w:val="18"/>
+    </w:rPr>
+  </w:style>
+  <w:style w:type="paragraph" w:styleId="En-tte">
+    <w:name w:val="header"/>
+    <w:basedOn w:val="Normal"/>
+    <w:link w:val="En-tteCar"/>
+    <w:uiPriority w:val="99"/>
+    <w:unhideWhenUsed/>
+    <w:rsid w:val="00D16B61"/>
+    <w:pPr>
+      <w:tabs>
+        <w:tab w:val="center" w:pos="4703"/>
+        <w:tab w:val="right" w:pos="9406"/>
+      </w:tabs>
+    </w:pPr>
+  </w:style>
+  <w:style w:type="character" w:customStyle="1" w:styleId="En-tteCar">
+    <w:name w:val="En-tête Car"/>
+    <w:basedOn w:val="Policepardfaut"/>
+    <w:link w:val="En-tte"/>
+    <w:uiPriority w:val="99"/>
+    <w:rsid w:val="00D16B61"/>
+  </w:style>
+  <w:style w:type="paragraph" w:styleId="Pieddepage">
+    <w:name w:val="footer"/>
+    <w:basedOn w:val="Normal"/>
+    <w:link w:val="PieddepageCar"/>
+    <w:uiPriority w:val="99"/>
+    <w:unhideWhenUsed/>
+    <w:rsid w:val="00D16B61"/>
+    <w:pPr>
+      <w:tabs>
+        <w:tab w:val="center" w:pos="4703"/>
+        <w:tab w:val="right" w:pos="9406"/>
+      </w:tabs>
+    </w:pPr>
+  </w:style>
+  <w:style w:type="character" w:customStyle="1" w:styleId="PieddepageCar">
+    <w:name w:val="Pied de page Car"/>
+    <w:basedOn w:val="Policepardfaut"/>
+    <w:link w:val="Pieddepage"/>
+    <w:uiPriority w:val="99"/>
+    <w:rsid w:val="00D16B61"/>
+  </w:style>
+  <w:style w:type="character" w:customStyle="1" w:styleId="Titre2Car">
+    <w:name w:val="Titre 2 Car"/>
+    <w:basedOn w:val="Policepardfaut"/>
+    <w:link w:val="Titre2"/>
+    <w:uiPriority w:val="9"/>
+    <w:rsid w:val="003E16F5"/>
+    <w:rPr>
+      <w:rFonts w:asciiTheme="majorHAnsi" w:eastAsiaTheme="majorEastAsia" w:hAnsiTheme="majorHAnsi" w:cstheme="majorBidi"/>
+      <w:b/>
+      <w:bCs/>
+      <w:color w:val="4F81BD" w:themeColor="accent1"/>
+      <w:sz w:val="26"/>
+      <w:szCs w:val="26"/>
     </w:rPr>
   </w:style>
 </w:styles>

</xml_diff>